<commit_message>
updagte more content from taida lesson
</commit_message>
<xml_diff>
--- a/ml 算法总结.docx
+++ b/ml 算法总结.docx
@@ -56,14 +56,28 @@
       </w:r>
     </w:p>
     <w:p>
-      <w:r>
-        <w:rPr>
-          <w:rFonts w:ascii="Arial Unicode MS" w:hAnsi="Arial Unicode MS" w:hint="eastAsia"/>
-          <w:lang w:val="zh-CN"/>
-        </w:rPr>
-        <w:t>机器学习有三种算法：</w:t>
-      </w:r>
-    </w:p>
+      <w:pPr>
+        <w:rPr>
+          <w:rFonts w:ascii="Arial Unicode MS" w:hAnsi="Arial Unicode MS" w:hint="eastAsia"/>
+          <w:lang w:val="zh-CN"/>
+        </w:rPr>
+      </w:pPr>
+      <w:r>
+        <w:rPr>
+          <w:rFonts w:ascii="Arial Unicode MS" w:hAnsi="Arial Unicode MS" w:hint="eastAsia"/>
+          <w:lang w:val="zh-CN"/>
+        </w:rPr>
+        <w:t>机器学习</w:t>
+      </w:r>
+      <w:r>
+        <w:rPr>
+          <w:rFonts w:ascii="Arial Unicode MS" w:hAnsi="Arial Unicode MS" w:hint="eastAsia"/>
+          <w:lang w:val="zh-CN"/>
+        </w:rPr>
+        <w:t>按算法类型区分：</w:t>
+      </w:r>
+    </w:p>
+    <w:p/>
     <w:p>
       <w:r>
         <w:rPr>
@@ -85,6 +99,12 @@
         </w:rPr>
         <w:t>）监督式学习</w:t>
       </w:r>
+      <w:r>
+        <w:rPr>
+          <w:rFonts w:ascii="Arial Unicode MS" w:hAnsi="Arial Unicode MS"/>
+        </w:rPr>
+        <w:t>supervised</w:t>
+      </w:r>
     </w:p>
     <w:p>
       <w:r>
@@ -163,6 +183,14 @@
       </w:r>
     </w:p>
     <w:p>
+      <w:pPr>
+        <w:rPr>
+          <w:rFonts w:ascii="Arial Unicode MS" w:hAnsi="Arial Unicode MS" w:hint="eastAsia"/>
+          <w:lang w:val="zh-CN"/>
+        </w:rPr>
+      </w:pPr>
+    </w:p>
+    <w:p>
       <w:r>
         <w:rPr>
           <w:rFonts w:ascii="Arial Unicode MS" w:hAnsi="Arial Unicode MS" w:hint="eastAsia"/>
@@ -183,6 +211,12 @@
         </w:rPr>
         <w:t>）无监督学习</w:t>
       </w:r>
+      <w:r>
+        <w:rPr>
+          <w:rFonts w:ascii="Arial Unicode MS" w:hAnsi="Arial Unicode MS"/>
+        </w:rPr>
+        <w:t>un-supervised</w:t>
+      </w:r>
     </w:p>
     <w:p>
       <w:r>
@@ -198,8 +232,20 @@
         </w:rPr>
         <w:t>无法预测或者评估结果；</w:t>
       </w:r>
-    </w:p>
-    <w:p>
+      <w:r>
+        <w:rPr>
+          <w:rFonts w:ascii="Arial Unicode MS" w:hAnsi="Arial Unicode MS" w:hint="eastAsia"/>
+          <w:lang w:val="zh-CN"/>
+        </w:rPr>
+        <w:t>可以用再密度估计场景，异常判断场景中。</w:t>
+      </w:r>
+    </w:p>
+    <w:p>
+      <w:pPr>
+        <w:rPr>
+          <w:rFonts w:ascii="Arial Unicode MS" w:hAnsi="Arial Unicode MS"/>
+        </w:rPr>
+      </w:pPr>
       <w:r>
         <w:rPr>
           <w:lang w:val="zh-CN"/>
@@ -215,6 +261,26 @@
       </w:r>
     </w:p>
     <w:p>
+      <w:pPr>
+        <w:rPr>
+          <w:rFonts w:ascii="Arial Unicode MS" w:hAnsi="Arial Unicode MS" w:hint="eastAsia"/>
+        </w:rPr>
+      </w:pPr>
+      <w:r>
+        <w:rPr>
+          <w:rFonts w:ascii="Arial Unicode MS" w:hAnsi="Arial Unicode MS" w:hint="eastAsia"/>
+        </w:rPr>
+        <w:t>基于（1）（2）混合使用的，叫做半监督，常见于训练数据标记成本高的场景，如图像识别。</w:t>
+      </w:r>
+    </w:p>
+    <w:p>
+      <w:pPr>
+        <w:rPr>
+          <w:rFonts w:hint="eastAsia"/>
+        </w:rPr>
+      </w:pPr>
+    </w:p>
+    <w:p>
       <w:r>
         <w:rPr>
           <w:rFonts w:ascii="Arial Unicode MS" w:hAnsi="Arial Unicode MS" w:hint="eastAsia"/>
@@ -235,6 +301,12 @@
         </w:rPr>
         <w:t>）强化学习</w:t>
       </w:r>
+      <w:r>
+        <w:rPr>
+          <w:rFonts w:ascii="Arial Unicode MS" w:hAnsi="Arial Unicode MS"/>
+        </w:rPr>
+        <w:t>reinforcement</w:t>
+      </w:r>
     </w:p>
     <w:p>
       <w:r>
@@ -248,7 +320,77 @@
           <w:rFonts w:ascii="Arial Unicode MS" w:hAnsi="Arial Unicode MS" w:hint="eastAsia"/>
           <w:lang w:val="zh-CN"/>
         </w:rPr>
-        <w:t>算法训练程序来做决定。</w:t>
+        <w:t>算法训练程序来做决定</w:t>
+      </w:r>
+      <w:r>
+        <w:rPr>
+          <w:rFonts w:ascii="Arial Unicode MS" w:hAnsi="Arial Unicode MS" w:hint="eastAsia"/>
+          <w:lang w:val="zh-CN"/>
+        </w:rPr>
+        <w:t>，或者说</w:t>
+      </w:r>
+      <w:r>
+        <w:rPr>
+          <w:rFonts w:ascii="Arial Unicode MS" w:hAnsi="Arial Unicode MS" w:hint="eastAsia"/>
+          <w:lang w:val="zh-CN"/>
+        </w:rPr>
+        <w:t>算法通过</w:t>
+      </w:r>
+      <w:r>
+        <w:rPr>
+          <w:rFonts w:ascii="Arial Unicode MS" w:hAnsi="Arial Unicode MS" w:hint="eastAsia"/>
+          <w:lang w:val="zh-CN"/>
+        </w:rPr>
+        <w:t>反馈</w:t>
+      </w:r>
+      <w:r>
+        <w:rPr>
+          <w:rFonts w:ascii="Arial Unicode MS" w:hAnsi="Arial Unicode MS" w:hint="eastAsia"/>
+          <w:lang w:val="zh-CN"/>
+        </w:rPr>
+        <w:t>（惩罚或者奖励）</w:t>
+      </w:r>
+      <w:r>
+        <w:rPr>
+          <w:rFonts w:ascii="Arial Unicode MS" w:hAnsi="Arial Unicode MS" w:hint="eastAsia"/>
+          <w:lang w:val="zh-CN"/>
+        </w:rPr>
+        <w:t>来改进</w:t>
+      </w:r>
+      <w:r>
+        <w:rPr>
+          <w:rFonts w:ascii="Arial Unicode MS" w:hAnsi="Arial Unicode MS" w:hint="eastAsia"/>
+          <w:lang w:val="zh-CN"/>
+        </w:rPr>
+        <w:t>模型</w:t>
+      </w:r>
+      <w:r>
+        <w:rPr>
+          <w:rFonts w:ascii="Arial Unicode MS" w:hAnsi="Arial Unicode MS" w:hint="eastAsia"/>
+          <w:lang w:val="zh-CN"/>
+        </w:rPr>
+        <w:t>。</w:t>
+      </w:r>
+      <w:r>
+        <w:rPr>
+          <w:rFonts w:ascii="Arial Unicode MS" w:hAnsi="Arial Unicode MS" w:hint="eastAsia"/>
+          <w:lang w:val="zh-CN"/>
+        </w:rPr>
+        <w:t>比如线上广告系统</w:t>
+      </w:r>
+      <w:r>
+        <w:rPr>
+          <w:rFonts w:ascii="Arial Unicode MS" w:hAnsi="Arial Unicode MS" w:hint="eastAsia"/>
+          <w:lang w:val="zh-CN"/>
+        </w:rPr>
+        <w:t>，棋类游戏</w:t>
+      </w:r>
+      <w:r>
+        <w:rPr>
+          <w:rFonts w:ascii="Arial Unicode MS" w:hAnsi="Arial Unicode MS" w:hint="eastAsia"/>
+          <w:lang w:val="zh-CN"/>
+        </w:rPr>
+        <w:t>。通常也是online学习。</w:t>
       </w:r>
     </w:p>
     <w:p>
@@ -266,389 +408,682 @@
         <w:t>比如：马尔可夫决策过程。</w:t>
       </w:r>
     </w:p>
+    <w:p>
+      <w:pPr>
+        <w:rPr>
+          <w:rFonts w:hint="eastAsia"/>
+        </w:rPr>
+      </w:pPr>
+    </w:p>
+    <w:p>
+      <w:pPr>
+        <w:rPr>
+          <w:rFonts w:hint="eastAsia"/>
+        </w:rPr>
+      </w:pPr>
+      <w:r>
+        <w:rPr>
+          <w:rFonts w:hint="eastAsia"/>
+        </w:rPr>
+        <w:t>机器学习按输出类型区分：</w:t>
+      </w:r>
+    </w:p>
+    <w:p>
+      <w:pPr>
+        <w:pStyle w:val="a6"/>
+        <w:numPr>
+          <w:ilvl w:val="0"/>
+          <w:numId w:val="4"/>
+        </w:numPr>
+        <w:ind w:firstLineChars="0"/>
+        <w:rPr>
+          <w:rFonts w:hint="eastAsia"/>
+        </w:rPr>
+      </w:pPr>
+      <w:r>
+        <w:rPr>
+          <w:rFonts w:hint="eastAsia"/>
+        </w:rPr>
+        <w:t>分类</w:t>
+      </w:r>
+      <w:r>
+        <w:rPr>
+          <w:rFonts w:hint="eastAsia"/>
+        </w:rPr>
+        <w:t>class</w:t>
+      </w:r>
+      <w:r>
+        <w:rPr>
+          <w:rFonts w:hint="eastAsia"/>
+        </w:rPr>
+        <w:t>i</w:t>
+      </w:r>
+      <w:r>
+        <w:rPr>
+          <w:rFonts w:hint="eastAsia"/>
+        </w:rPr>
+        <w:t>fication</w:t>
+      </w:r>
+    </w:p>
+    <w:p>
+      <w:pPr>
+        <w:pStyle w:val="a6"/>
+        <w:ind w:left="720" w:firstLineChars="0" w:firstLine="0"/>
+        <w:rPr>
+          <w:rFonts w:hint="eastAsia"/>
+        </w:rPr>
+      </w:pPr>
+      <w:r>
+        <w:rPr>
+          <w:rFonts w:hint="eastAsia"/>
+        </w:rPr>
+        <w:t>二分类</w:t>
+      </w:r>
+      <w:r>
+        <w:rPr>
+          <w:rFonts w:hint="eastAsia"/>
+        </w:rPr>
+        <w:t>(</w:t>
+      </w:r>
+      <w:r>
+        <w:rPr>
+          <w:rFonts w:hint="eastAsia"/>
+        </w:rPr>
+        <w:t xml:space="preserve">binary </w:t>
+      </w:r>
+      <w:r>
+        <w:t>classification</w:t>
+      </w:r>
+      <w:r>
+        <w:rPr>
+          <w:rFonts w:hint="eastAsia"/>
+        </w:rPr>
+        <w:t>)</w:t>
+      </w:r>
+      <w:r>
+        <w:rPr>
+          <w:rFonts w:hint="eastAsia"/>
+        </w:rPr>
+        <w:t>，多分类</w:t>
+      </w:r>
+    </w:p>
+    <w:p>
+      <w:pPr>
+        <w:pStyle w:val="a6"/>
+        <w:numPr>
+          <w:ilvl w:val="0"/>
+          <w:numId w:val="4"/>
+        </w:numPr>
+        <w:ind w:firstLineChars="0"/>
+        <w:rPr>
+          <w:rFonts w:hint="eastAsia"/>
+        </w:rPr>
+      </w:pPr>
+      <w:r>
+        <w:rPr>
+          <w:rFonts w:hint="eastAsia"/>
+        </w:rPr>
+        <w:t>回归</w:t>
+      </w:r>
+      <w:r>
+        <w:rPr>
+          <w:rFonts w:hint="eastAsia"/>
+        </w:rPr>
+        <w:t>分析</w:t>
+      </w:r>
+    </w:p>
+    <w:p>
+      <w:pPr>
+        <w:ind w:left="720"/>
+        <w:rPr>
+          <w:rFonts w:hint="eastAsia"/>
+        </w:rPr>
+      </w:pPr>
+      <w:r>
+        <w:rPr>
+          <w:rFonts w:hint="eastAsia"/>
+        </w:rPr>
+        <w:t>输出结果是连续数值</w:t>
+      </w:r>
+      <w:r>
+        <w:rPr>
+          <w:rFonts w:hint="eastAsia"/>
+        </w:rPr>
+        <w:t>，有界</w:t>
+      </w:r>
+      <w:r>
+        <w:rPr>
+          <w:rFonts w:hint="eastAsia"/>
+        </w:rPr>
+        <w:t>/</w:t>
+      </w:r>
+      <w:r>
+        <w:rPr>
+          <w:rFonts w:hint="eastAsia"/>
+        </w:rPr>
+        <w:t>无界</w:t>
+      </w:r>
+    </w:p>
+    <w:p>
+      <w:pPr>
+        <w:rPr>
+          <w:rFonts w:hint="eastAsia"/>
+        </w:rPr>
+      </w:pPr>
+    </w:p>
+    <w:p>
+      <w:pPr>
+        <w:rPr>
+          <w:rFonts w:hint="eastAsia"/>
+        </w:rPr>
+      </w:pPr>
+      <w:r>
+        <w:rPr>
+          <w:rFonts w:hint="eastAsia"/>
+        </w:rPr>
+        <w:t>机器学习的资料类型</w:t>
+      </w:r>
+      <w:r>
+        <w:rPr>
+          <w:rFonts w:hint="eastAsia"/>
+        </w:rPr>
+        <w:t>区分：</w:t>
+      </w:r>
+    </w:p>
+    <w:p>
+      <w:pPr>
+        <w:pStyle w:val="a6"/>
+        <w:numPr>
+          <w:ilvl w:val="0"/>
+          <w:numId w:val="5"/>
+        </w:numPr>
+        <w:ind w:firstLineChars="0"/>
+        <w:rPr>
+          <w:rFonts w:hint="eastAsia"/>
+        </w:rPr>
+      </w:pPr>
+      <w:r>
+        <w:rPr>
+          <w:rFonts w:hint="eastAsia"/>
+        </w:rPr>
+        <w:t>online</w:t>
+      </w:r>
+      <w:r>
+        <w:rPr>
+          <w:rFonts w:hint="eastAsia"/>
+        </w:rPr>
+        <w:t xml:space="preserve"> </w:t>
+      </w:r>
+      <w:r>
+        <w:rPr>
+          <w:rFonts w:hint="eastAsia"/>
+        </w:rPr>
+        <w:t>线上学习，渐进学习</w:t>
+      </w:r>
+    </w:p>
+    <w:p>
+      <w:pPr>
+        <w:pStyle w:val="a6"/>
+        <w:numPr>
+          <w:ilvl w:val="0"/>
+          <w:numId w:val="5"/>
+        </w:numPr>
+        <w:ind w:firstLineChars="0"/>
+        <w:rPr>
+          <w:rFonts w:hint="eastAsia"/>
+        </w:rPr>
+      </w:pPr>
+      <w:r>
+        <w:rPr>
+          <w:rFonts w:hint="eastAsia"/>
+        </w:rPr>
+        <w:t xml:space="preserve">batch feeding </w:t>
+      </w:r>
+      <w:r>
+        <w:rPr>
+          <w:rFonts w:hint="eastAsia"/>
+        </w:rPr>
+        <w:t>一次性资料</w:t>
+      </w:r>
+    </w:p>
+    <w:p>
+      <w:pPr>
+        <w:pStyle w:val="a6"/>
+        <w:numPr>
+          <w:ilvl w:val="0"/>
+          <w:numId w:val="5"/>
+        </w:numPr>
+        <w:ind w:firstLineChars="0"/>
+        <w:rPr>
+          <w:rFonts w:hint="eastAsia"/>
+        </w:rPr>
+      </w:pPr>
+      <w:r>
+        <w:rPr>
+          <w:rFonts w:hint="eastAsia"/>
+        </w:rPr>
+        <w:t xml:space="preserve">active </w:t>
+      </w:r>
+      <w:r>
+        <w:rPr>
+          <w:rFonts w:hint="eastAsia"/>
+        </w:rPr>
+        <w:t>主动式学习</w:t>
+      </w:r>
+      <w:r>
+        <w:rPr>
+          <w:rFonts w:hint="eastAsia"/>
+        </w:rPr>
+        <w:t>，</w:t>
+      </w:r>
+      <w:r>
+        <w:rPr>
+          <w:rFonts w:hint="eastAsia"/>
+        </w:rPr>
+        <w:t>asking questions</w:t>
+      </w:r>
+      <w:r>
+        <w:rPr>
+          <w:rFonts w:hint="eastAsia"/>
+        </w:rPr>
+        <w:t xml:space="preserve"> </w:t>
+      </w:r>
+      <w:r>
+        <w:t>–</w:t>
+      </w:r>
+      <w:r>
+        <w:rPr>
+          <w:rFonts w:hint="eastAsia"/>
+        </w:rPr>
+        <w:t xml:space="preserve"> deep learning</w:t>
+      </w:r>
+    </w:p>
+    <w:p>
+      <w:pPr>
+        <w:rPr>
+          <w:rFonts w:hint="eastAsia"/>
+        </w:rPr>
+      </w:pPr>
+      <w:bookmarkStart w:id="0" w:name="_GoBack"/>
+      <w:bookmarkEnd w:id="0"/>
+    </w:p>
+    <w:p>
+      <w:r>
+        <w:rPr>
+          <w:rFonts w:ascii="Arial Unicode MS" w:hAnsi="Arial Unicode MS" w:hint="eastAsia"/>
+          <w:lang w:val="zh-CN"/>
+        </w:rPr>
+        <w:t>常见的机器学习算法：</w:t>
+      </w:r>
+    </w:p>
+    <w:p>
+      <w:r>
+        <w:t xml:space="preserve">(1) </w:t>
+      </w:r>
+      <w:r>
+        <w:rPr>
+          <w:rFonts w:ascii="Arial Unicode MS" w:hAnsi="Arial Unicode MS" w:hint="eastAsia"/>
+          <w:lang w:val="zh-CN"/>
+        </w:rPr>
+        <w:t>线性回归</w:t>
+      </w:r>
+      <w:r>
+        <w:rPr>
+          <w:lang w:val="zh-CN"/>
+        </w:rPr>
+        <w:t xml:space="preserve"> </w:t>
+      </w:r>
+      <w:r>
+        <w:t>linear regression</w:t>
+      </w:r>
+    </w:p>
+    <w:p>
+      <w:r>
+        <w:t xml:space="preserve">(2) </w:t>
+      </w:r>
+      <w:r>
+        <w:rPr>
+          <w:rFonts w:ascii="Arial Unicode MS" w:hAnsi="Arial Unicode MS" w:hint="eastAsia"/>
+          <w:lang w:val="zh-CN"/>
+        </w:rPr>
+        <w:t>罗辑回归</w:t>
+      </w:r>
+      <w:r>
+        <w:rPr>
+          <w:lang w:val="zh-CN"/>
+        </w:rPr>
+        <w:t xml:space="preserve"> </w:t>
+      </w:r>
+      <w:r>
+        <w:t>logistic regression</w:t>
+      </w:r>
+    </w:p>
+    <w:p>
+      <w:r>
+        <w:t xml:space="preserve">(3) </w:t>
+      </w:r>
+      <w:r>
+        <w:rPr>
+          <w:rFonts w:ascii="Arial Unicode MS" w:hAnsi="Arial Unicode MS" w:hint="eastAsia"/>
+          <w:lang w:val="zh-CN"/>
+        </w:rPr>
+        <w:t>决策树</w:t>
+      </w:r>
+      <w:r>
+        <w:rPr>
+          <w:lang w:val="zh-CN"/>
+        </w:rPr>
+        <w:t xml:space="preserve"> </w:t>
+      </w:r>
+      <w:r>
+        <w:t>decision tree</w:t>
+      </w:r>
+    </w:p>
+    <w:p>
+      <w:r>
+        <w:t xml:space="preserve">(4) </w:t>
+      </w:r>
+      <w:r>
+        <w:rPr>
+          <w:rFonts w:ascii="Arial Unicode MS" w:hAnsi="Arial Unicode MS" w:hint="eastAsia"/>
+          <w:lang w:val="zh-CN"/>
+        </w:rPr>
+        <w:t>支持向量机</w:t>
+      </w:r>
+      <w:r>
+        <w:rPr>
+          <w:lang w:val="zh-CN"/>
+        </w:rPr>
+        <w:t xml:space="preserve"> </w:t>
+      </w:r>
+      <w:proofErr w:type="spellStart"/>
+      <w:r>
+        <w:t>svm</w:t>
+      </w:r>
+      <w:proofErr w:type="spellEnd"/>
+    </w:p>
+    <w:p>
+      <w:r>
+        <w:t xml:space="preserve">(5) </w:t>
+      </w:r>
+      <w:r>
+        <w:rPr>
+          <w:rFonts w:ascii="Arial Unicode MS" w:hAnsi="Arial Unicode MS" w:hint="eastAsia"/>
+          <w:lang w:val="zh-CN"/>
+        </w:rPr>
+        <w:t>朴素贝叶斯</w:t>
+      </w:r>
+      <w:r>
+        <w:rPr>
+          <w:lang w:val="zh-CN"/>
+        </w:rPr>
+        <w:t xml:space="preserve"> </w:t>
+      </w:r>
+      <w:r>
+        <w:t xml:space="preserve">naive </w:t>
+      </w:r>
+      <w:proofErr w:type="spellStart"/>
+      <w:r>
+        <w:t>bayes</w:t>
+      </w:r>
+      <w:proofErr w:type="spellEnd"/>
+      <w:r>
+        <w:t xml:space="preserve"> </w:t>
+      </w:r>
+    </w:p>
+    <w:p>
+      <w:r>
+        <w:t xml:space="preserve">(6) </w:t>
+      </w:r>
+      <w:r>
+        <w:rPr>
+          <w:lang w:val="zh-CN"/>
+        </w:rPr>
+        <w:t>k</w:t>
+      </w:r>
+      <w:r>
+        <w:rPr>
+          <w:rFonts w:ascii="Arial Unicode MS" w:hAnsi="Arial Unicode MS" w:hint="eastAsia"/>
+          <w:lang w:val="zh-CN"/>
+        </w:rPr>
+        <w:t>邻近算法</w:t>
+      </w:r>
+      <w:r>
+        <w:rPr>
+          <w:lang w:val="zh-CN"/>
+        </w:rPr>
+        <w:t xml:space="preserve"> </w:t>
+      </w:r>
+      <w:proofErr w:type="spellStart"/>
+      <w:r>
+        <w:t>knn</w:t>
+      </w:r>
+      <w:proofErr w:type="spellEnd"/>
+    </w:p>
+    <w:p>
+      <w:r>
+        <w:t xml:space="preserve">(7) </w:t>
+      </w:r>
+      <w:r>
+        <w:rPr>
+          <w:lang w:val="zh-CN"/>
+        </w:rPr>
+        <w:t>k</w:t>
+      </w:r>
+      <w:r>
+        <w:rPr>
+          <w:rFonts w:ascii="Arial Unicode MS" w:hAnsi="Arial Unicode MS" w:hint="eastAsia"/>
+          <w:lang w:val="zh-CN"/>
+        </w:rPr>
+        <w:t>均值算法</w:t>
+      </w:r>
+      <w:r>
+        <w:rPr>
+          <w:lang w:val="zh-CN"/>
+        </w:rPr>
+        <w:t xml:space="preserve"> </w:t>
+      </w:r>
+      <w:r>
+        <w:t>k-means</w:t>
+      </w:r>
+    </w:p>
+    <w:p>
+      <w:r>
+        <w:t xml:space="preserve">(8) </w:t>
+      </w:r>
+      <w:r>
+        <w:rPr>
+          <w:rFonts w:ascii="Arial Unicode MS" w:hAnsi="Arial Unicode MS" w:hint="eastAsia"/>
+          <w:lang w:val="zh-CN"/>
+        </w:rPr>
+        <w:t>随机森林</w:t>
+      </w:r>
+      <w:r>
+        <w:rPr>
+          <w:lang w:val="zh-CN"/>
+        </w:rPr>
+        <w:t xml:space="preserve"> </w:t>
+      </w:r>
+      <w:r>
+        <w:t>random forest</w:t>
+      </w:r>
+    </w:p>
+    <w:p>
+      <w:r>
+        <w:t xml:space="preserve">(9) </w:t>
+      </w:r>
+      <w:r>
+        <w:rPr>
+          <w:rFonts w:ascii="Arial Unicode MS" w:hAnsi="Arial Unicode MS" w:hint="eastAsia"/>
+          <w:lang w:val="zh-CN"/>
+        </w:rPr>
+        <w:t>降低纬度</w:t>
+      </w:r>
+      <w:r>
+        <w:rPr>
+          <w:lang w:val="zh-CN"/>
+        </w:rPr>
+        <w:t xml:space="preserve"> </w:t>
+      </w:r>
+      <w:r>
+        <w:t>dimensionality reduction algorithms</w:t>
+      </w:r>
+    </w:p>
+    <w:p>
+      <w:r>
+        <w:t xml:space="preserve">(10) gradient boost &amp; </w:t>
+      </w:r>
+      <w:proofErr w:type="spellStart"/>
+      <w:r>
+        <w:t>adaboost</w:t>
+      </w:r>
+      <w:proofErr w:type="spellEnd"/>
+      <w:r>
+        <w:rPr>
+          <w:lang w:val="zh-CN"/>
+        </w:rPr>
+        <w:t xml:space="preserve"> </w:t>
+      </w:r>
+      <w:r>
+        <w:rPr>
+          <w:rFonts w:ascii="Arial Unicode MS" w:hAnsi="Arial Unicode MS" w:hint="eastAsia"/>
+          <w:lang w:val="zh-CN"/>
+        </w:rPr>
+        <w:t>算法</w:t>
+      </w:r>
+    </w:p>
+    <w:p>
+      <w:r>
+        <w:t xml:space="preserve">(11) </w:t>
+      </w:r>
+      <w:proofErr w:type="spellStart"/>
+      <w:r>
+        <w:t>gbdt</w:t>
+      </w:r>
+      <w:proofErr w:type="spellEnd"/>
+      <w:r>
+        <w:t xml:space="preserve"> </w:t>
+      </w:r>
+    </w:p>
+    <w:p>
+      <w:r>
+        <w:t xml:space="preserve">(12) </w:t>
+      </w:r>
+      <w:r>
+        <w:rPr>
+          <w:rFonts w:ascii="Arial Unicode MS" w:hAnsi="Arial Unicode MS" w:hint="eastAsia"/>
+          <w:lang w:val="zh-CN"/>
+        </w:rPr>
+        <w:t>神经网络</w:t>
+      </w:r>
+    </w:p>
     <w:p/>
     <w:p>
       <w:r>
-        <w:rPr>
-          <w:rFonts w:ascii="Arial Unicode MS" w:hAnsi="Arial Unicode MS" w:hint="eastAsia"/>
-          <w:lang w:val="zh-CN"/>
-        </w:rPr>
-        <w:t>常见的机器学习算法：</w:t>
-      </w:r>
-    </w:p>
-    <w:p>
-      <w:r>
-        <w:t xml:space="preserve">(1) </w:t>
-      </w:r>
-      <w:r>
-        <w:rPr>
-          <w:rFonts w:ascii="Arial Unicode MS" w:hAnsi="Arial Unicode MS" w:hint="eastAsia"/>
-          <w:lang w:val="zh-CN"/>
-        </w:rPr>
-        <w:t>线性回归</w:t>
-      </w:r>
-      <w:r>
-        <w:rPr>
-          <w:lang w:val="zh-CN"/>
-        </w:rPr>
+        <w:t xml:space="preserve">mac </w:t>
+      </w:r>
+      <w:r>
+        <w:rPr>
+          <w:lang w:val="zh-CN"/>
+        </w:rPr>
+        <w:t>os</w:t>
+      </w:r>
+      <w:r>
+        <w:rPr>
+          <w:rFonts w:ascii="Arial Unicode MS" w:hAnsi="Arial Unicode MS" w:hint="eastAsia"/>
+          <w:lang w:val="zh-CN"/>
+        </w:rPr>
+        <w:t>下安装</w:t>
+      </w:r>
+      <w:r>
+        <w:rPr>
+          <w:lang w:val="zh-CN"/>
+        </w:rPr>
+        <w:t>python</w:t>
+      </w:r>
+      <w:r>
+        <w:rPr>
+          <w:rFonts w:ascii="Arial Unicode MS" w:hAnsi="Arial Unicode MS" w:hint="eastAsia"/>
+          <w:lang w:val="zh-CN"/>
+        </w:rPr>
+        <w:t>环境：</w:t>
+      </w:r>
+    </w:p>
+    <w:p>
+      <w:r>
+        <w:t xml:space="preserve">brew install </w:t>
+      </w:r>
+      <w:proofErr w:type="spellStart"/>
+      <w:r>
+        <w:t>gcc</w:t>
+      </w:r>
+      <w:proofErr w:type="spellEnd"/>
+    </w:p>
+    <w:p>
+      <w:r>
+        <w:t>brew install python</w:t>
+      </w:r>
+    </w:p>
+    <w:p>
+      <w:proofErr w:type="spellStart"/>
+      <w:r>
+        <w:t>sudo</w:t>
+      </w:r>
+      <w:proofErr w:type="spellEnd"/>
+      <w:r>
         <w:t xml:space="preserve"> </w:t>
       </w:r>
-      <w:r>
-        <w:t>linear regression</w:t>
-      </w:r>
-    </w:p>
-    <w:p>
-      <w:r>
-        <w:t xml:space="preserve">(2) </w:t>
-      </w:r>
-      <w:r>
-        <w:rPr>
-          <w:rFonts w:ascii="Arial Unicode MS" w:hAnsi="Arial Unicode MS" w:hint="eastAsia"/>
-          <w:lang w:val="zh-CN"/>
-        </w:rPr>
-        <w:t>罗辑回归</w:t>
-      </w:r>
-      <w:r>
-        <w:rPr>
-          <w:lang w:val="zh-CN"/>
-        </w:rPr>
-        <w:t xml:space="preserve"> </w:t>
-      </w:r>
-      <w:r>
-        <w:t>logistic regression</w:t>
-      </w:r>
-    </w:p>
-    <w:p>
-      <w:r>
-        <w:t xml:space="preserve">(3) </w:t>
-      </w:r>
-      <w:r>
-        <w:rPr>
-          <w:rFonts w:ascii="Arial Unicode MS" w:hAnsi="Arial Unicode MS" w:hint="eastAsia"/>
-          <w:lang w:val="zh-CN"/>
-        </w:rPr>
-        <w:t>决策树</w:t>
-      </w:r>
-      <w:r>
-        <w:rPr>
-          <w:lang w:val="zh-CN"/>
-        </w:rPr>
-        <w:t xml:space="preserve"> </w:t>
-      </w:r>
-      <w:r>
-        <w:t>decision tree</w:t>
-      </w:r>
-    </w:p>
-    <w:p>
-      <w:r>
-        <w:t xml:space="preserve">(4) </w:t>
-      </w:r>
-      <w:r>
-        <w:rPr>
-          <w:rFonts w:ascii="Arial Unicode MS" w:hAnsi="Arial Unicode MS" w:hint="eastAsia"/>
-          <w:lang w:val="zh-CN"/>
-        </w:rPr>
-        <w:t>支持向量机</w:t>
-      </w:r>
-      <w:r>
-        <w:rPr>
-          <w:lang w:val="zh-CN"/>
-        </w:rPr>
-        <w:t xml:space="preserve"> </w:t>
-      </w:r>
-      <w:r>
-        <w:t>svm</w:t>
-      </w:r>
-    </w:p>
-    <w:p>
-      <w:r>
-        <w:t xml:space="preserve">(5) </w:t>
-      </w:r>
-      <w:r>
-        <w:rPr>
-          <w:rFonts w:ascii="Arial Unicode MS" w:hAnsi="Arial Unicode MS" w:hint="eastAsia"/>
-          <w:lang w:val="zh-CN"/>
-        </w:rPr>
-        <w:t>朴素贝叶斯</w:t>
-      </w:r>
-      <w:r>
-        <w:rPr>
-          <w:lang w:val="zh-CN"/>
-        </w:rPr>
-        <w:t xml:space="preserve"> </w:t>
-      </w:r>
-      <w:r>
-        <w:t xml:space="preserve">naive bayes </w:t>
-      </w:r>
-    </w:p>
-    <w:p>
-      <w:r>
-        <w:t xml:space="preserve">(6) </w:t>
-      </w:r>
-      <w:r>
-        <w:rPr>
-          <w:lang w:val="zh-CN"/>
-        </w:rPr>
-        <w:t>k</w:t>
-      </w:r>
-      <w:r>
-        <w:rPr>
-          <w:rFonts w:ascii="Arial Unicode MS" w:hAnsi="Arial Unicode MS" w:hint="eastAsia"/>
-          <w:lang w:val="zh-CN"/>
-        </w:rPr>
-        <w:t>邻近算法</w:t>
-      </w:r>
-      <w:r>
-        <w:rPr>
-          <w:lang w:val="zh-CN"/>
-        </w:rPr>
-        <w:t xml:space="preserve"> </w:t>
-      </w:r>
-      <w:r>
-        <w:t>knn</w:t>
-      </w:r>
-    </w:p>
-    <w:p>
-      <w:r>
-        <w:t xml:space="preserve">(7) </w:t>
-      </w:r>
-      <w:r>
-        <w:rPr>
-          <w:lang w:val="zh-CN"/>
-        </w:rPr>
-        <w:t>k</w:t>
-      </w:r>
-      <w:r>
-        <w:rPr>
-          <w:rFonts w:ascii="Arial Unicode MS" w:hAnsi="Arial Unicode MS" w:hint="eastAsia"/>
-          <w:lang w:val="zh-CN"/>
-        </w:rPr>
-        <w:t>均值算法</w:t>
-      </w:r>
-      <w:r>
-        <w:rPr>
-          <w:lang w:val="zh-CN"/>
-        </w:rPr>
-        <w:t xml:space="preserve"> </w:t>
-      </w:r>
-      <w:r>
-        <w:t>k-means</w:t>
-      </w:r>
-    </w:p>
-    <w:p>
-      <w:r>
-        <w:t xml:space="preserve">(8) </w:t>
-      </w:r>
-      <w:r>
-        <w:rPr>
-          <w:rFonts w:ascii="Arial Unicode MS" w:hAnsi="Arial Unicode MS" w:hint="eastAsia"/>
-          <w:lang w:val="zh-CN"/>
-        </w:rPr>
-        <w:t>随机森林</w:t>
-      </w:r>
-      <w:r>
-        <w:rPr>
-          <w:lang w:val="zh-CN"/>
-        </w:rPr>
-        <w:t xml:space="preserve"> </w:t>
-      </w:r>
-      <w:r>
-        <w:t>random forest</w:t>
-      </w:r>
-    </w:p>
-    <w:p>
-      <w:r>
-        <w:t xml:space="preserve">(9) </w:t>
-      </w:r>
-      <w:r>
-        <w:rPr>
-          <w:rFonts w:ascii="Arial Unicode MS" w:hAnsi="Arial Unicode MS" w:hint="eastAsia"/>
-          <w:lang w:val="zh-CN"/>
-        </w:rPr>
-        <w:t>降低纬度</w:t>
-      </w:r>
-      <w:r>
-        <w:rPr>
-          <w:lang w:val="zh-CN"/>
-        </w:rPr>
-        <w:t xml:space="preserve"> </w:t>
-      </w:r>
-      <w:r>
-        <w:t>dimensionality reduction algorithms</w:t>
-      </w:r>
-    </w:p>
-    <w:p>
-      <w:r>
-        <w:t>(10) gradient boost &amp; adaboost</w:t>
-      </w:r>
-      <w:r>
-        <w:rPr>
-          <w:lang w:val="zh-CN"/>
-        </w:rPr>
-        <w:t xml:space="preserve"> </w:t>
-      </w:r>
-      <w:r>
-        <w:rPr>
-          <w:rFonts w:ascii="Arial Unicode MS" w:hAnsi="Arial Unicode MS" w:hint="eastAsia"/>
-          <w:lang w:val="zh-CN"/>
-        </w:rPr>
-        <w:t>算法</w:t>
-      </w:r>
-    </w:p>
-    <w:p>
-      <w:r>
-        <w:t xml:space="preserve">(11) gbdt </w:t>
-      </w:r>
-    </w:p>
-    <w:p>
-      <w:r>
-        <w:t xml:space="preserve">(12) </w:t>
-      </w:r>
-      <w:r>
-        <w:rPr>
-          <w:rFonts w:ascii="Arial Unicode MS" w:hAnsi="Arial Unicode MS" w:hint="eastAsia"/>
-          <w:lang w:val="zh-CN"/>
-        </w:rPr>
-        <w:t>神经网络</w:t>
-      </w:r>
-    </w:p>
-    <w:p/>
-    <w:p>
-      <w:r>
-        <w:rPr>
-          <w:rFonts w:ascii="Arial Unicode MS" w:hAnsi="Arial Unicode MS" w:hint="eastAsia"/>
-          <w:lang w:val="zh-CN"/>
-        </w:rPr>
-        <w:t>回归问题</w:t>
-      </w:r>
-      <w:r>
-        <w:rPr>
-          <w:lang w:val="zh-CN"/>
-        </w:rPr>
-        <w:t xml:space="preserve"> </w:t>
-      </w:r>
-      <w:r>
-        <w:rPr>
-          <w:rFonts w:ascii="Arial Unicode MS" w:hAnsi="Arial Unicode MS" w:hint="eastAsia"/>
-          <w:lang w:val="zh-CN"/>
-        </w:rPr>
-        <w:t>－－</w:t>
-      </w:r>
-      <w:r>
-        <w:rPr>
-          <w:lang w:val="zh-CN"/>
-        </w:rPr>
-        <w:t xml:space="preserve"> </w:t>
-      </w:r>
-      <w:r>
-        <w:rPr>
-          <w:rFonts w:ascii="Arial Unicode MS" w:hAnsi="Arial Unicode MS" w:hint="eastAsia"/>
-          <w:lang w:val="zh-CN"/>
-        </w:rPr>
-        <w:t>属于监督学习下都一类问题，指训练模型，然后根据自变量得到连续值结果；</w:t>
-      </w:r>
-    </w:p>
-    <w:p>
-      <w:r>
-        <w:rPr>
-          <w:rFonts w:ascii="Arial Unicode MS" w:hAnsi="Arial Unicode MS" w:hint="eastAsia"/>
-          <w:lang w:val="zh-CN"/>
-        </w:rPr>
-        <w:t>分类问题</w:t>
-      </w:r>
-      <w:r>
-        <w:rPr>
-          <w:lang w:val="zh-CN"/>
-        </w:rPr>
-        <w:t xml:space="preserve"> </w:t>
-      </w:r>
-      <w:r>
-        <w:rPr>
-          <w:rFonts w:ascii="Arial Unicode MS" w:hAnsi="Arial Unicode MS" w:hint="eastAsia"/>
-          <w:lang w:val="zh-CN"/>
-        </w:rPr>
-        <w:t>－－</w:t>
-      </w:r>
-      <w:r>
-        <w:rPr>
-          <w:lang w:val="zh-CN"/>
-        </w:rPr>
-        <w:t xml:space="preserve"> </w:t>
-      </w:r>
-      <w:r>
-        <w:rPr>
-          <w:rFonts w:ascii="Arial Unicode MS" w:hAnsi="Arial Unicode MS" w:hint="eastAsia"/>
-          <w:lang w:val="zh-CN"/>
-        </w:rPr>
-        <w:t>属于监督学习下的一类问题，指训练模型，根据自变量得到离散值结果；</w:t>
-      </w:r>
-    </w:p>
-    <w:p/>
-    <w:p/>
-    <w:p>
-      <w:r>
-        <w:t xml:space="preserve">mac </w:t>
-      </w:r>
-      <w:r>
-        <w:rPr>
-          <w:lang w:val="zh-CN"/>
-        </w:rPr>
-        <w:t>os</w:t>
-      </w:r>
-      <w:r>
-        <w:rPr>
-          <w:rFonts w:ascii="Arial Unicode MS" w:hAnsi="Arial Unicode MS" w:hint="eastAsia"/>
-          <w:lang w:val="zh-CN"/>
-        </w:rPr>
-        <w:t>下安装</w:t>
-      </w:r>
-      <w:r>
-        <w:rPr>
-          <w:lang w:val="zh-CN"/>
-        </w:rPr>
-        <w:t>python</w:t>
-      </w:r>
-      <w:r>
-        <w:rPr>
-          <w:rFonts w:ascii="Arial Unicode MS" w:hAnsi="Arial Unicode MS" w:hint="eastAsia"/>
-          <w:lang w:val="zh-CN"/>
-        </w:rPr>
-        <w:t>环境：</w:t>
-      </w:r>
-    </w:p>
-    <w:p>
-      <w:r>
-        <w:t>brew install gcc</w:t>
-      </w:r>
-    </w:p>
-    <w:p>
-      <w:r>
-        <w:t>brew install python</w:t>
-      </w:r>
-    </w:p>
-    <w:p>
-      <w:r>
-        <w:t>sudo easy_install pip</w:t>
-      </w:r>
-    </w:p>
-    <w:p>
-      <w:r>
-        <w:t>pip install numpy</w:t>
-      </w:r>
-    </w:p>
-    <w:p>
-      <w:r>
-        <w:t>pip install scipy</w:t>
-      </w:r>
-    </w:p>
-    <w:p>
-      <w:r>
-        <w:t>pip install matplotlib</w:t>
-      </w:r>
-    </w:p>
-    <w:p>
-      <w:r>
-        <w:t xml:space="preserve">pip install scikit-learn --- </w:t>
+      <w:proofErr w:type="spellStart"/>
+      <w:r>
+        <w:t>easy_install</w:t>
+      </w:r>
+      <w:proofErr w:type="spellEnd"/>
+      <w:r>
+        <w:t xml:space="preserve"> pip</w:t>
+      </w:r>
+    </w:p>
+    <w:p>
+      <w:r>
+        <w:t xml:space="preserve">pip install </w:t>
+      </w:r>
+      <w:proofErr w:type="spellStart"/>
+      <w:r>
+        <w:t>numpy</w:t>
+      </w:r>
+      <w:proofErr w:type="spellEnd"/>
+    </w:p>
+    <w:p>
+      <w:r>
+        <w:lastRenderedPageBreak/>
+        <w:t xml:space="preserve">pip install </w:t>
+      </w:r>
+      <w:proofErr w:type="spellStart"/>
+      <w:r>
+        <w:t>scipy</w:t>
+      </w:r>
+      <w:proofErr w:type="spellEnd"/>
+    </w:p>
+    <w:p>
+      <w:r>
+        <w:t xml:space="preserve">pip install </w:t>
+      </w:r>
+      <w:proofErr w:type="spellStart"/>
+      <w:r>
+        <w:t>matplotlib</w:t>
+      </w:r>
+      <w:proofErr w:type="spellEnd"/>
+    </w:p>
+    <w:p>
+      <w:r>
+        <w:t xml:space="preserve">pip install </w:t>
+      </w:r>
+      <w:proofErr w:type="spellStart"/>
+      <w:r>
+        <w:t>scikit</w:t>
+      </w:r>
+      <w:proofErr w:type="spellEnd"/>
+      <w:r>
+        <w:t xml:space="preserve">-learn --- </w:t>
       </w:r>
       <w:r>
         <w:rPr>
@@ -700,9 +1135,11 @@
         </w:rPr>
         <w:t>【链接】</w:t>
       </w:r>
+      <w:proofErr w:type="spellStart"/>
       <w:r>
         <w:t>scikit-learnTutorials</w:t>
       </w:r>
+      <w:proofErr w:type="spellEnd"/>
     </w:p>
     <w:p>
       <w:hyperlink r:id="rId7" w:history="1">
@@ -722,8 +1159,13 @@
         </w:rPr>
         <w:t>【链接】</w:t>
       </w:r>
-      <w:r>
-        <w:t>Anintroductiontomachinelearningwithscikit-learn</w:t>
+      <w:proofErr w:type="spellStart"/>
+      <w:r>
+        <w:t>Anintroductiontomachinelearningwithscikit</w:t>
+      </w:r>
+      <w:proofErr w:type="spellEnd"/>
+      <w:r>
+        <w:t>-learn</w:t>
       </w:r>
     </w:p>
     <w:p>
@@ -762,14 +1204,13 @@
           <w:rFonts w:ascii="Arial Unicode MS" w:hAnsi="Arial Unicode MS" w:hint="eastAsia"/>
           <w:lang w:val="zh-CN"/>
         </w:rPr>
-        <w:lastRenderedPageBreak/>
         <w:t>其他：</w:t>
       </w:r>
     </w:p>
     <w:p>
       <w:pPr>
         <w:rPr>
-          <w:rFonts w:ascii="Arial Unicode MS" w:hAnsi="Arial Unicode MS" w:hint="eastAsia"/>
+          <w:rFonts w:ascii="Arial Unicode MS" w:hAnsi="Arial Unicode MS"/>
           <w:lang w:val="zh-CN"/>
         </w:rPr>
       </w:pPr>
@@ -804,7 +1245,15 @@
         <w:t>库有（</w:t>
       </w:r>
       <w:r>
-        <w:t xml:space="preserve"> jieba —</w:t>
+        <w:t xml:space="preserve"> </w:t>
+      </w:r>
+      <w:proofErr w:type="spellStart"/>
+      <w:r>
+        <w:t>jieba</w:t>
+      </w:r>
+      <w:proofErr w:type="spellEnd"/>
+      <w:r>
+        <w:t xml:space="preserve"> —</w:t>
       </w:r>
       <w:r>
         <w:rPr>
@@ -814,7 +1263,15 @@
         <w:t>中文断词工具、</w:t>
       </w:r>
       <w:r>
-        <w:t xml:space="preserve"> SnowNLP —</w:t>
+        <w:t xml:space="preserve"> </w:t>
+      </w:r>
+      <w:proofErr w:type="spellStart"/>
+      <w:r>
+        <w:t>SnowNLP</w:t>
+      </w:r>
+      <w:proofErr w:type="spellEnd"/>
+      <w:r>
+        <w:t xml:space="preserve"> —</w:t>
       </w:r>
       <w:r>
         <w:rPr>
@@ -846,15 +1303,15 @@
     <w:p>
       <w:pPr>
         <w:rPr>
-          <w:rFonts w:ascii="Arial Unicode MS" w:hAnsi="Arial Unicode MS" w:hint="eastAsia"/>
-          <w:lang w:val="zh-CN"/>
-        </w:rPr>
-      </w:pPr>
-    </w:p>
-    <w:p>
-      <w:pPr>
-        <w:rPr>
-          <w:rFonts w:ascii="Arial Unicode MS" w:hAnsi="Arial Unicode MS" w:hint="eastAsia"/>
+          <w:rFonts w:ascii="Arial Unicode MS" w:hAnsi="Arial Unicode MS"/>
+          <w:lang w:val="zh-CN"/>
+        </w:rPr>
+      </w:pPr>
+    </w:p>
+    <w:p>
+      <w:pPr>
+        <w:rPr>
+          <w:rFonts w:ascii="Arial Unicode MS" w:hAnsi="Arial Unicode MS"/>
           <w:lang w:val="zh-CN"/>
         </w:rPr>
       </w:pPr>
@@ -872,10 +1329,22 @@
           <w:rFonts w:ascii="Arial Unicode MS" w:hAnsi="Arial Unicode MS" w:hint="eastAsia"/>
           <w:lang w:val="zh-CN"/>
         </w:rPr>
-        <w:t>总结和下述daily study参照各路网友总结帖。</w:t>
-      </w:r>
-      <w:bookmarkStart w:id="0" w:name="_GoBack"/>
-      <w:bookmarkEnd w:id="0"/>
+        <w:t>总结和下述daily study</w:t>
+      </w:r>
+      <w:r>
+        <w:rPr>
+          <w:rFonts w:ascii="Arial Unicode MS" w:hAnsi="Arial Unicode MS" w:hint="eastAsia"/>
+          <w:lang w:val="zh-CN"/>
+        </w:rPr>
+        <w:t>参照：大数据分析，coursera机器学习基石台大课</w:t>
+      </w:r>
+      <w:r>
+        <w:rPr>
+          <w:rFonts w:ascii="Arial Unicode MS" w:hAnsi="Arial Unicode MS" w:hint="eastAsia"/>
+          <w:lang w:val="zh-CN"/>
+        </w:rPr>
+        <w:t>。</w:t>
+      </w:r>
     </w:p>
     <w:p/>
     <w:p>
@@ -888,6 +1357,7 @@
           <w:szCs w:val="32"/>
         </w:rPr>
       </w:pPr>
+      <w:proofErr w:type="spellStart"/>
       <w:r>
         <w:rPr>
           <w:rFonts w:asciiTheme="majorHAnsi" w:eastAsiaTheme="majorEastAsia" w:hAnsiTheme="majorHAnsi" w:cstheme="majorBidi"/>
@@ -898,6 +1368,7 @@
         </w:rPr>
         <w:t>Dailys</w:t>
       </w:r>
+      <w:proofErr w:type="spellEnd"/>
       <w:r>
         <w:rPr>
           <w:rFonts w:asciiTheme="majorHAnsi" w:eastAsiaTheme="majorEastAsia" w:hAnsiTheme="majorHAnsi" w:cstheme="majorBidi"/>
@@ -966,11 +1437,6 @@
       </w:r>
     </w:p>
     <w:p>
-      <w:pPr>
-        <w:rPr>
-          <w:rFonts w:hint="eastAsia"/>
-        </w:rPr>
-      </w:pPr>
       <w:r>
         <w:rPr>
           <w:rFonts w:hint="eastAsia"/>
@@ -979,11 +1445,6 @@
       </w:r>
     </w:p>
     <w:p>
-      <w:pPr>
-        <w:rPr>
-          <w:rFonts w:hint="eastAsia"/>
-        </w:rPr>
-      </w:pPr>
       <w:r>
         <w:rPr>
           <w:rFonts w:hint="eastAsia"/>
@@ -1035,7 +1496,7 @@
     <w:p>
       <w:pPr>
         <w:rPr>
-          <w:rFonts w:ascii="Arial Unicode MS" w:hAnsi="Arial Unicode MS" w:hint="eastAsia"/>
+          <w:rFonts w:ascii="Arial Unicode MS" w:hAnsi="Arial Unicode MS"/>
           <w:color w:val="000000" w:themeColor="text1"/>
           <w:lang w:val="zh-CN"/>
         </w:rPr>
@@ -1068,7 +1529,7 @@
     <w:p>
       <w:pPr>
         <w:rPr>
-          <w:rFonts w:ascii="Arial Unicode MS" w:hAnsi="Arial Unicode MS" w:hint="eastAsia"/>
+          <w:rFonts w:ascii="Arial Unicode MS" w:hAnsi="Arial Unicode MS"/>
           <w:color w:val="FF2F92"/>
           <w:lang w:val="zh-CN"/>
         </w:rPr>
@@ -1125,7 +1586,7 @@
     <w:p>
       <w:pPr>
         <w:rPr>
-          <w:rFonts w:ascii="Arial Unicode MS" w:hAnsi="Arial Unicode MS" w:hint="eastAsia"/>
+          <w:rFonts w:ascii="Arial Unicode MS" w:hAnsi="Arial Unicode MS"/>
           <w:color w:val="000000" w:themeColor="text1"/>
           <w:lang w:val="zh-CN"/>
         </w:rPr>
@@ -1148,34 +1609,18 @@
         </w:numPr>
         <w:ind w:firstLineChars="0"/>
         <w:rPr>
-          <w:rFonts w:ascii="Arial Unicode MS" w:hAnsi="Arial Unicode MS" w:hint="eastAsia"/>
-          <w:color w:val="000000" w:themeColor="text1"/>
-          <w:lang w:val="zh-CN"/>
-        </w:rPr>
-      </w:pPr>
-      <w:r>
-        <w:rPr>
-          <w:rFonts w:ascii="Arial Unicode MS" w:hAnsi="Arial Unicode MS" w:hint="eastAsia"/>
-          <w:color w:val="000000" w:themeColor="text1"/>
-          <w:lang w:val="zh-CN"/>
-        </w:rPr>
-        <w:t>最小</w:t>
-      </w:r>
-      <w:r>
-        <w:rPr>
           <w:rFonts w:ascii="Arial Unicode MS" w:hAnsi="Arial Unicode MS"/>
           <w:color w:val="000000" w:themeColor="text1"/>
           <w:lang w:val="zh-CN"/>
         </w:rPr>
-        <w:t>二乘法</w:t>
-      </w:r>
+      </w:pPr>
       <w:r>
         <w:rPr>
           <w:rFonts w:ascii="Arial Unicode MS" w:hAnsi="Arial Unicode MS" w:hint="eastAsia"/>
           <w:color w:val="000000" w:themeColor="text1"/>
           <w:lang w:val="zh-CN"/>
         </w:rPr>
-        <w:t xml:space="preserve"> </w:t>
+        <w:t>最小</w:t>
       </w:r>
       <w:r>
         <w:rPr>
@@ -1183,6 +1628,22 @@
           <w:color w:val="000000" w:themeColor="text1"/>
           <w:lang w:val="zh-CN"/>
         </w:rPr>
+        <w:t>二乘法</w:t>
+      </w:r>
+      <w:r>
+        <w:rPr>
+          <w:rFonts w:ascii="Arial Unicode MS" w:hAnsi="Arial Unicode MS" w:hint="eastAsia"/>
+          <w:color w:val="000000" w:themeColor="text1"/>
+          <w:lang w:val="zh-CN"/>
+        </w:rPr>
+        <w:t xml:space="preserve"> </w:t>
+      </w:r>
+      <w:r>
+        <w:rPr>
+          <w:rFonts w:ascii="Arial Unicode MS" w:hAnsi="Arial Unicode MS"/>
+          <w:color w:val="000000" w:themeColor="text1"/>
+          <w:lang w:val="zh-CN"/>
+        </w:rPr>
         <w:t>–</w:t>
       </w:r>
       <w:r>
@@ -1199,7 +1660,6 @@
         <w:pStyle w:val="a6"/>
         <w:ind w:left="560" w:firstLineChars="0" w:firstLine="0"/>
         <w:rPr>
-          <w:rFonts w:hint="eastAsia"/>
           <w:color w:val="000000" w:themeColor="text1"/>
           <w:lang w:val="zh-CN"/>
         </w:rPr>
@@ -1234,7 +1694,7 @@
         <w:pStyle w:val="a6"/>
         <w:ind w:left="560" w:firstLineChars="0" w:firstLine="0"/>
         <w:rPr>
-          <w:rFonts w:ascii="Arial Unicode MS" w:hAnsi="Arial Unicode MS" w:hint="eastAsia"/>
+          <w:rFonts w:ascii="Arial Unicode MS" w:hAnsi="Arial Unicode MS"/>
           <w:color w:val="FF2F92"/>
           <w:lang w:val="zh-CN"/>
         </w:rPr>
@@ -1337,7 +1797,6 @@
     <w:p>
       <w:pPr>
         <w:rPr>
-          <w:rFonts w:hint="eastAsia"/>
           <w:color w:val="000000" w:themeColor="text1"/>
         </w:rPr>
       </w:pPr>
@@ -1352,7 +1811,6 @@
     <w:p>
       <w:pPr>
         <w:rPr>
-          <w:rFonts w:hint="eastAsia"/>
           <w:color w:val="FF2F92"/>
         </w:rPr>
       </w:pPr>
@@ -1422,7 +1880,6 @@
     <w:p>
       <w:pPr>
         <w:rPr>
-          <w:rFonts w:hint="eastAsia"/>
           <w:color w:val="FF2F92"/>
         </w:rPr>
       </w:pPr>
@@ -1475,19 +1932,8 @@
         </w:drawing>
       </w:r>
     </w:p>
-    <w:p>
-      <w:pPr>
-        <w:rPr>
-          <w:rFonts w:hint="eastAsia"/>
-        </w:rPr>
-      </w:pPr>
-    </w:p>
-    <w:p>
-      <w:pPr>
-        <w:rPr>
-          <w:rFonts w:hint="eastAsia"/>
-        </w:rPr>
-      </w:pPr>
+    <w:p/>
+    <w:p>
       <w:r>
         <w:rPr>
           <w:rFonts w:hint="eastAsia"/>
@@ -1549,7 +1995,7 @@
     <w:p>
       <w:pPr>
         <w:rPr>
-          <w:rFonts w:ascii="Arial Unicode MS" w:hAnsi="Arial Unicode MS" w:hint="eastAsia"/>
+          <w:rFonts w:ascii="Arial Unicode MS" w:hAnsi="Arial Unicode MS"/>
         </w:rPr>
       </w:pPr>
       <w:r>
@@ -1591,24 +2037,14 @@
         <w:t>之间。</w:t>
       </w:r>
     </w:p>
-    <w:p>
-      <w:pPr>
-        <w:rPr>
-          <w:rFonts w:hint="eastAsia"/>
-        </w:rPr>
-      </w:pPr>
-    </w:p>
-    <w:p>
-      <w:pPr>
-        <w:rPr>
-          <w:rFonts w:hint="eastAsia"/>
-        </w:rPr>
-      </w:pPr>
-      <w:r>
-        <w:rPr>
-          <w:rFonts w:ascii="Arial Unicode MS" w:hAnsi="Arial Unicode MS" w:hint="eastAsia"/>
-          <w:lang w:val="zh-CN"/>
-        </w:rPr>
+    <w:p/>
+    <w:p>
+      <w:r>
+        <w:rPr>
+          <w:rFonts w:ascii="Arial Unicode MS" w:hAnsi="Arial Unicode MS" w:hint="eastAsia"/>
+          <w:lang w:val="zh-CN"/>
+        </w:rPr>
+        <w:lastRenderedPageBreak/>
         <w:t>逻辑回归</w:t>
       </w:r>
       <w:r>
@@ -1653,11 +2089,6 @@
       </w:r>
     </w:p>
     <w:p>
-      <w:pPr>
-        <w:rPr>
-          <w:rFonts w:hint="eastAsia"/>
-        </w:rPr>
-      </w:pPr>
       <w:r>
         <w:rPr>
           <w:rFonts w:hint="eastAsia"/>
@@ -1766,17 +2197,11 @@
       </w:r>
     </w:p>
     <w:p>
-      <w:pPr>
-        <w:rPr>
-          <w:rFonts w:hint="eastAsia"/>
-        </w:rPr>
-      </w:pPr>
       <w:r>
         <w:rPr>
           <w:rFonts w:hint="eastAsia"/>
           <w:noProof/>
         </w:rPr>
-        <w:lastRenderedPageBreak/>
         <w:drawing>
           <wp:inline distT="0" distB="0" distL="0" distR="0" wp14:anchorId="4B6D3091" wp14:editId="7AE8E792">
             <wp:extent cx="2526223" cy="1797293"/>
@@ -1821,11 +2246,6 @@
       </w:r>
     </w:p>
     <w:p>
-      <w:pPr>
-        <w:rPr>
-          <w:rFonts w:hint="eastAsia"/>
-        </w:rPr>
-      </w:pPr>
       <w:r>
         <w:rPr>
           <w:rFonts w:hint="eastAsia"/>
@@ -1852,11 +2272,6 @@
       </w:r>
     </w:p>
     <w:p>
-      <w:pPr>
-        <w:rPr>
-          <w:rFonts w:hint="eastAsia"/>
-        </w:rPr>
-      </w:pPr>
       <w:r>
         <w:rPr>
           <w:rFonts w:hint="eastAsia"/>
@@ -1906,11 +2321,6 @@
       </w:r>
     </w:p>
     <w:p>
-      <w:pPr>
-        <w:rPr>
-          <w:rFonts w:hint="eastAsia"/>
-        </w:rPr>
-      </w:pPr>
       <w:r>
         <w:rPr>
           <w:rFonts w:hint="eastAsia"/>
@@ -1931,11 +2341,6 @@
       </w:r>
     </w:p>
     <w:p>
-      <w:pPr>
-        <w:rPr>
-          <w:rFonts w:hint="eastAsia"/>
-        </w:rPr>
-      </w:pPr>
       <w:r>
         <w:rPr>
           <w:rFonts w:hint="eastAsia"/>
@@ -1983,19 +2388,8 @@
         <w:t>。</w:t>
       </w:r>
     </w:p>
-    <w:p>
-      <w:pPr>
-        <w:rPr>
-          <w:rFonts w:hint="eastAsia"/>
-        </w:rPr>
-      </w:pPr>
-    </w:p>
-    <w:p>
-      <w:pPr>
-        <w:rPr>
-          <w:rFonts w:hint="eastAsia"/>
-        </w:rPr>
-      </w:pPr>
+    <w:p/>
+    <w:p>
       <w:r>
         <w:rPr>
           <w:rFonts w:hint="eastAsia"/>
@@ -2004,11 +2398,6 @@
       </w:r>
     </w:p>
     <w:p>
-      <w:pPr>
-        <w:rPr>
-          <w:rFonts w:hint="eastAsia"/>
-        </w:rPr>
-      </w:pPr>
       <w:r>
         <w:rPr>
           <w:rFonts w:hint="eastAsia"/>
@@ -2034,20 +2423,8 @@
         <w:t>概率</w:t>
       </w:r>
     </w:p>
-    <w:p>
-      <w:pPr>
-        <w:rPr>
-          <w:rFonts w:hint="eastAsia"/>
-        </w:rPr>
-      </w:pPr>
-    </w:p>
-    <w:p>
-      <w:pPr>
-        <w:rPr>
-          <w:rFonts w:hint="eastAsia"/>
-        </w:rPr>
-      </w:pPr>
-    </w:p>
+    <w:p/>
+    <w:p/>
     <w:p>
       <w:r>
         <w:rPr>
@@ -2547,11 +2924,6 @@
       </w:r>
     </w:p>
     <w:p>
-      <w:pPr>
-        <w:rPr>
-          <w:rFonts w:hint="eastAsia"/>
-        </w:rPr>
-      </w:pPr>
       <w:r>
         <w:rPr>
           <w:noProof/>
@@ -2599,13 +2971,7 @@
         </w:drawing>
       </w:r>
     </w:p>
-    <w:p>
-      <w:pPr>
-        <w:rPr>
-          <w:rFonts w:hint="eastAsia"/>
-        </w:rPr>
-      </w:pPr>
-    </w:p>
+    <w:p/>
     <w:p>
       <w:r>
         <w:rPr>
@@ -2617,7 +2983,7 @@
     <w:p>
       <w:pPr>
         <w:rPr>
-          <w:rFonts w:ascii="Arial Unicode MS" w:hAnsi="Arial Unicode MS" w:hint="eastAsia"/>
+          <w:rFonts w:ascii="Arial Unicode MS" w:hAnsi="Arial Unicode MS"/>
           <w:lang w:val="zh-CN"/>
         </w:rPr>
       </w:pPr>
@@ -2725,7 +3091,6 @@
           <w:rFonts w:ascii="Arial Unicode MS" w:hAnsi="Arial Unicode MS" w:hint="eastAsia"/>
           <w:noProof/>
         </w:rPr>
-        <w:lastRenderedPageBreak/>
         <w:drawing>
           <wp:inline distT="0" distB="0" distL="0" distR="0" wp14:anchorId="219C9A7E" wp14:editId="38329639">
             <wp:extent cx="2189088" cy="450401"/>
@@ -2822,19 +3187,8 @@
         </w:drawing>
       </w:r>
     </w:p>
-    <w:p>
-      <w:pPr>
-        <w:rPr>
-          <w:rFonts w:hint="eastAsia"/>
-        </w:rPr>
-      </w:pPr>
-    </w:p>
-    <w:p>
-      <w:pPr>
-        <w:rPr>
-          <w:rFonts w:hint="eastAsia"/>
-        </w:rPr>
-      </w:pPr>
+    <w:p/>
+    <w:p>
       <w:r>
         <w:rPr>
           <w:rFonts w:hint="eastAsia"/>
@@ -2867,11 +3221,6 @@
       </w:r>
     </w:p>
     <w:p>
-      <w:pPr>
-        <w:rPr>
-          <w:rFonts w:hint="eastAsia"/>
-        </w:rPr>
-      </w:pPr>
       <w:r>
         <w:rPr>
           <w:rFonts w:hint="eastAsia"/>
@@ -2880,11 +3229,6 @@
       </w:r>
     </w:p>
     <w:p>
-      <w:pPr>
-        <w:rPr>
-          <w:rFonts w:hint="eastAsia"/>
-        </w:rPr>
-      </w:pPr>
       <w:r>
         <w:rPr>
           <w:rFonts w:hint="eastAsia"/>
@@ -2892,20 +3236,8 @@
         <w:t>模型为特征空间上的间隔最大的线性分类器，学习策略为令间隔最大化，最终转化为图二次规划问题求解。</w:t>
       </w:r>
     </w:p>
-    <w:p>
-      <w:pPr>
-        <w:rPr>
-          <w:rFonts w:hint="eastAsia"/>
-        </w:rPr>
-      </w:pPr>
-    </w:p>
-    <w:p>
-      <w:pPr>
-        <w:rPr>
-          <w:rFonts w:hint="eastAsia"/>
-        </w:rPr>
-      </w:pPr>
-    </w:p>
+    <w:p/>
+    <w:p/>
     <w:p>
       <w:r>
         <w:t>[5]</w:t>
@@ -2978,7 +3310,15 @@
         <w:t>P</w:t>
       </w:r>
       <w:r>
-        <w:t>(B1/A), P(B2/A),...,P(Bn/A)</w:t>
+        <w:t>(B1/A), P(B2/A),...,P(</w:t>
+      </w:r>
+      <w:proofErr w:type="spellStart"/>
+      <w:r>
+        <w:t>Bn</w:t>
+      </w:r>
+      <w:proofErr w:type="spellEnd"/>
+      <w:r>
+        <w:t>/A)</w:t>
       </w:r>
       <w:r>
         <w:rPr>
@@ -3455,8 +3795,13 @@
     <w:p/>
     <w:p/>
     <w:p>
-      <w:r>
-        <w:t>precision  -- A/(A+B)</w:t>
+      <w:proofErr w:type="gramStart"/>
+      <w:r>
+        <w:t>precision  --</w:t>
+      </w:r>
+      <w:proofErr w:type="gramEnd"/>
+      <w:r>
+        <w:t xml:space="preserve"> A/(A+B)</w:t>
       </w:r>
     </w:p>
     <w:p>
@@ -3747,6 +4092,7 @@
           <w:rFonts w:ascii="Arial Unicode MS" w:hAnsi="Arial Unicode MS" w:hint="eastAsia"/>
           <w:lang w:val="zh-CN"/>
         </w:rPr>
+        <w:lastRenderedPageBreak/>
         <w:t>需要注意：</w:t>
       </w:r>
     </w:p>
@@ -3829,7 +4175,6 @@
           <w:rFonts w:ascii="Arial Unicode MS" w:hAnsi="Arial Unicode MS" w:hint="eastAsia"/>
           <w:lang w:val="zh-CN"/>
         </w:rPr>
-        <w:lastRenderedPageBreak/>
         <w:t>与处理数据，去除异常值，噪音</w:t>
       </w:r>
       <w:r>
@@ -3892,9 +4237,11 @@
     </w:p>
     <w:p/>
     <w:p>
+      <w:proofErr w:type="spellStart"/>
       <w:r>
         <w:t>kmeans</w:t>
       </w:r>
+      <w:proofErr w:type="spellEnd"/>
       <w:r>
         <w:rPr>
           <w:rFonts w:ascii="Arial Unicode MS" w:hAnsi="Arial Unicode MS" w:hint="eastAsia"/>
@@ -4022,9 +4369,11 @@
         </w:rPr>
         <w:t>从</w:t>
       </w:r>
+      <w:proofErr w:type="spellStart"/>
       <w:r>
         <w:t>kmeans</w:t>
       </w:r>
+      <w:proofErr w:type="spellEnd"/>
       <w:r>
         <w:rPr>
           <w:rFonts w:ascii="Arial Unicode MS" w:hAnsi="Arial Unicode MS" w:hint="eastAsia"/>
@@ -4046,8 +4395,16 @@
         <w:rPr>
           <w:lang w:val="it-IT"/>
         </w:rPr>
-        <w:t>Coordinate Decendet</w:t>
-      </w:r>
+        <w:t xml:space="preserve">Coordinate </w:t>
+      </w:r>
+      <w:proofErr w:type="spellStart"/>
+      <w:r>
+        <w:rPr>
+          <w:lang w:val="it-IT"/>
+        </w:rPr>
+        <w:t>Decendet</w:t>
+      </w:r>
+      <w:proofErr w:type="spellEnd"/>
       <w:r>
         <w:rPr>
           <w:rFonts w:ascii="Arial Unicode MS" w:hAnsi="Arial Unicode MS" w:hint="eastAsia"/>
@@ -4266,9 +4623,11 @@
         </w:rPr>
         <w:t>是</w:t>
       </w:r>
+      <w:proofErr w:type="spellStart"/>
       <w:r>
         <w:t>c_i</w:t>
       </w:r>
+      <w:proofErr w:type="spellEnd"/>
       <w:r>
         <w:rPr>
           <w:rFonts w:ascii="Arial Unicode MS" w:hAnsi="Arial Unicode MS" w:hint="eastAsia"/>
@@ -4289,9 +4648,11 @@
         </w:rPr>
         <w:t>求偏导）（附：梯度－导函数在某一点的距离，代表这一点上升或者下降最快的方向。在一维中指斜率）。也就是当前聚类的均值就是当前方向的最优解（最小值），这与</w:t>
       </w:r>
+      <w:proofErr w:type="spellStart"/>
       <w:r>
         <w:t>kmeans</w:t>
       </w:r>
+      <w:proofErr w:type="spellEnd"/>
       <w:r>
         <w:rPr>
           <w:rFonts w:ascii="Arial Unicode MS" w:hAnsi="Arial Unicode MS" w:hint="eastAsia"/>
@@ -4379,9 +4740,11 @@
         </w:rPr>
         <w:t>不能保证找到全局最优解，只能确保局部最优解。但是可以重复执行几次</w:t>
       </w:r>
+      <w:proofErr w:type="spellStart"/>
       <w:r>
         <w:t>kmeans</w:t>
       </w:r>
+      <w:proofErr w:type="spellEnd"/>
       <w:r>
         <w:rPr>
           <w:rFonts w:ascii="Arial Unicode MS" w:hAnsi="Arial Unicode MS" w:hint="eastAsia"/>
@@ -4422,9 +4785,11 @@
         </w:rPr>
         <w:t>在实际应用中，由于</w:t>
       </w:r>
+      <w:proofErr w:type="spellStart"/>
       <w:r>
         <w:t>Kmean</w:t>
       </w:r>
+      <w:proofErr w:type="spellEnd"/>
       <w:r>
         <w:rPr>
           <w:rFonts w:ascii="Arial Unicode MS" w:hAnsi="Arial Unicode MS" w:hint="eastAsia"/>
@@ -4482,8 +4847,13 @@
         </w:rPr>
         <w:t>值上重复运行数次</w:t>
       </w:r>
-      <w:r>
-        <w:t>kmeans(</w:t>
+      <w:proofErr w:type="spellStart"/>
+      <w:r>
+        <w:t>kmeans</w:t>
+      </w:r>
+      <w:proofErr w:type="spellEnd"/>
+      <w:r>
+        <w:t>(</w:t>
       </w:r>
       <w:r>
         <w:rPr>
@@ -4676,12 +5046,190 @@
     </w:lvl>
   </w:abstractNum>
   <w:abstractNum w:abstractNumId="1">
+    <w:nsid w:val="0DED6080"/>
+    <w:multiLevelType w:val="hybridMultilevel"/>
+    <w:tmpl w:val="F894D958"/>
+    <w:lvl w:ilvl="0" w:tplc="81DE8B4A">
+      <w:start w:val="1"/>
+      <w:numFmt w:val="decimal"/>
+      <w:lvlText w:val="（%1）"/>
+      <w:lvlJc w:val="left"/>
+      <w:pPr>
+        <w:ind w:left="720" w:hanging="720"/>
+      </w:pPr>
+      <w:rPr>
+        <w:rFonts w:hint="eastAsia"/>
+      </w:rPr>
+    </w:lvl>
+    <w:lvl w:ilvl="1" w:tplc="04090019" w:tentative="1">
+      <w:start w:val="1"/>
+      <w:numFmt w:val="lowerLetter"/>
+      <w:lvlText w:val="%2)"/>
+      <w:lvlJc w:val="left"/>
+      <w:pPr>
+        <w:ind w:left="960" w:hanging="480"/>
+      </w:pPr>
+    </w:lvl>
+    <w:lvl w:ilvl="2" w:tplc="0409001B" w:tentative="1">
+      <w:start w:val="1"/>
+      <w:numFmt w:val="lowerRoman"/>
+      <w:lvlText w:val="%3."/>
+      <w:lvlJc w:val="right"/>
+      <w:pPr>
+        <w:ind w:left="1440" w:hanging="480"/>
+      </w:pPr>
+    </w:lvl>
+    <w:lvl w:ilvl="3" w:tplc="0409000F" w:tentative="1">
+      <w:start w:val="1"/>
+      <w:numFmt w:val="decimal"/>
+      <w:lvlText w:val="%4."/>
+      <w:lvlJc w:val="left"/>
+      <w:pPr>
+        <w:ind w:left="1920" w:hanging="480"/>
+      </w:pPr>
+    </w:lvl>
+    <w:lvl w:ilvl="4" w:tplc="04090019" w:tentative="1">
+      <w:start w:val="1"/>
+      <w:numFmt w:val="lowerLetter"/>
+      <w:lvlText w:val="%5)"/>
+      <w:lvlJc w:val="left"/>
+      <w:pPr>
+        <w:ind w:left="2400" w:hanging="480"/>
+      </w:pPr>
+    </w:lvl>
+    <w:lvl w:ilvl="5" w:tplc="0409001B" w:tentative="1">
+      <w:start w:val="1"/>
+      <w:numFmt w:val="lowerRoman"/>
+      <w:lvlText w:val="%6."/>
+      <w:lvlJc w:val="right"/>
+      <w:pPr>
+        <w:ind w:left="2880" w:hanging="480"/>
+      </w:pPr>
+    </w:lvl>
+    <w:lvl w:ilvl="6" w:tplc="0409000F" w:tentative="1">
+      <w:start w:val="1"/>
+      <w:numFmt w:val="decimal"/>
+      <w:lvlText w:val="%7."/>
+      <w:lvlJc w:val="left"/>
+      <w:pPr>
+        <w:ind w:left="3360" w:hanging="480"/>
+      </w:pPr>
+    </w:lvl>
+    <w:lvl w:ilvl="7" w:tplc="04090019" w:tentative="1">
+      <w:start w:val="1"/>
+      <w:numFmt w:val="lowerLetter"/>
+      <w:lvlText w:val="%8)"/>
+      <w:lvlJc w:val="left"/>
+      <w:pPr>
+        <w:ind w:left="3840" w:hanging="480"/>
+      </w:pPr>
+    </w:lvl>
+    <w:lvl w:ilvl="8" w:tplc="0409001B" w:tentative="1">
+      <w:start w:val="1"/>
+      <w:numFmt w:val="lowerRoman"/>
+      <w:lvlText w:val="%9."/>
+      <w:lvlJc w:val="right"/>
+      <w:pPr>
+        <w:ind w:left="4320" w:hanging="480"/>
+      </w:pPr>
+    </w:lvl>
+  </w:abstractNum>
+  <w:abstractNum w:abstractNumId="2">
     <w:nsid w:val="185477A1"/>
     <w:multiLevelType w:val="hybridMultilevel"/>
     <w:tmpl w:val="EBC21804"/>
     <w:numStyleLink w:val="a"/>
   </w:abstractNum>
-  <w:abstractNum w:abstractNumId="2">
+  <w:abstractNum w:abstractNumId="3">
+    <w:nsid w:val="24FA361D"/>
+    <w:multiLevelType w:val="hybridMultilevel"/>
+    <w:tmpl w:val="156C3EA4"/>
+    <w:lvl w:ilvl="0" w:tplc="648CE468">
+      <w:start w:val="1"/>
+      <w:numFmt w:val="decimal"/>
+      <w:lvlText w:val="（%1）"/>
+      <w:lvlJc w:val="left"/>
+      <w:pPr>
+        <w:ind w:left="720" w:hanging="720"/>
+      </w:pPr>
+      <w:rPr>
+        <w:rFonts w:hint="eastAsia"/>
+      </w:rPr>
+    </w:lvl>
+    <w:lvl w:ilvl="1" w:tplc="04090019" w:tentative="1">
+      <w:start w:val="1"/>
+      <w:numFmt w:val="lowerLetter"/>
+      <w:lvlText w:val="%2)"/>
+      <w:lvlJc w:val="left"/>
+      <w:pPr>
+        <w:ind w:left="960" w:hanging="480"/>
+      </w:pPr>
+    </w:lvl>
+    <w:lvl w:ilvl="2" w:tplc="0409001B" w:tentative="1">
+      <w:start w:val="1"/>
+      <w:numFmt w:val="lowerRoman"/>
+      <w:lvlText w:val="%3."/>
+      <w:lvlJc w:val="right"/>
+      <w:pPr>
+        <w:ind w:left="1440" w:hanging="480"/>
+      </w:pPr>
+    </w:lvl>
+    <w:lvl w:ilvl="3" w:tplc="0409000F" w:tentative="1">
+      <w:start w:val="1"/>
+      <w:numFmt w:val="decimal"/>
+      <w:lvlText w:val="%4."/>
+      <w:lvlJc w:val="left"/>
+      <w:pPr>
+        <w:ind w:left="1920" w:hanging="480"/>
+      </w:pPr>
+    </w:lvl>
+    <w:lvl w:ilvl="4" w:tplc="04090019" w:tentative="1">
+      <w:start w:val="1"/>
+      <w:numFmt w:val="lowerLetter"/>
+      <w:lvlText w:val="%5)"/>
+      <w:lvlJc w:val="left"/>
+      <w:pPr>
+        <w:ind w:left="2400" w:hanging="480"/>
+      </w:pPr>
+    </w:lvl>
+    <w:lvl w:ilvl="5" w:tplc="0409001B" w:tentative="1">
+      <w:start w:val="1"/>
+      <w:numFmt w:val="lowerRoman"/>
+      <w:lvlText w:val="%6."/>
+      <w:lvlJc w:val="right"/>
+      <w:pPr>
+        <w:ind w:left="2880" w:hanging="480"/>
+      </w:pPr>
+    </w:lvl>
+    <w:lvl w:ilvl="6" w:tplc="0409000F" w:tentative="1">
+      <w:start w:val="1"/>
+      <w:numFmt w:val="decimal"/>
+      <w:lvlText w:val="%7."/>
+      <w:lvlJc w:val="left"/>
+      <w:pPr>
+        <w:ind w:left="3360" w:hanging="480"/>
+      </w:pPr>
+    </w:lvl>
+    <w:lvl w:ilvl="7" w:tplc="04090019" w:tentative="1">
+      <w:start w:val="1"/>
+      <w:numFmt w:val="lowerLetter"/>
+      <w:lvlText w:val="%8)"/>
+      <w:lvlJc w:val="left"/>
+      <w:pPr>
+        <w:ind w:left="3840" w:hanging="480"/>
+      </w:pPr>
+    </w:lvl>
+    <w:lvl w:ilvl="8" w:tplc="0409001B" w:tentative="1">
+      <w:start w:val="1"/>
+      <w:numFmt w:val="lowerRoman"/>
+      <w:lvlText w:val="%9."/>
+      <w:lvlJc w:val="right"/>
+      <w:pPr>
+        <w:ind w:left="4320" w:hanging="480"/>
+      </w:pPr>
+    </w:lvl>
+  </w:abstractNum>
+  <w:abstractNum w:abstractNumId="4">
     <w:nsid w:val="25D92068"/>
     <w:multiLevelType w:val="hybridMultilevel"/>
     <w:tmpl w:val="EBC21804"/>
@@ -4913,13 +5461,19 @@
     </w:lvl>
   </w:abstractNum>
   <w:num w:numId="1">
-    <w:abstractNumId w:val="2"/>
+    <w:abstractNumId w:val="4"/>
   </w:num>
   <w:num w:numId="2">
-    <w:abstractNumId w:val="1"/>
+    <w:abstractNumId w:val="2"/>
   </w:num>
   <w:num w:numId="3">
     <w:abstractNumId w:val="0"/>
+  </w:num>
+  <w:num w:numId="4">
+    <w:abstractNumId w:val="3"/>
+  </w:num>
+  <w:num w:numId="5">
+    <w:abstractNumId w:val="1"/>
   </w:num>
 </w:numbering>
 </file>

</xml_diff>